<commit_message>
<report> update reports and README.md
</commit_message>
<xml_diff>
--- a/reports/自然基金2018年度进展报告/提纲.docx
+++ b/reports/自然基金2018年度进展报告/提纲.docx
@@ -232,11 +232,7 @@
           <w:p>
             <w:pPr>
               <w:jc w:val="center"/>
-              <w:rPr>
-                <w:rFonts w:hint="eastAsia"/>
-              </w:rPr>
             </w:pPr>
-            <w:proofErr w:type="gramStart"/>
             <w:r>
               <w:rPr>
                 <w:rFonts w:hint="eastAsia"/>
@@ -246,32 +242,6 @@
             <w:r>
               <w:t>场</w:t>
             </w:r>
-            <w:proofErr w:type="gramEnd"/>
-          </w:p>
-        </w:tc>
-        <w:tc>
-          <w:tcPr>
-            <w:tcW w:w="1383" w:type="dxa"/>
-            <w:vAlign w:val="center"/>
-          </w:tcPr>
-          <w:p>
-            <w:pPr>
-              <w:jc w:val="center"/>
-              <w:rPr>
-                <w:rFonts w:hint="eastAsia"/>
-              </w:rPr>
-            </w:pPr>
-            <w:proofErr w:type="gramStart"/>
-            <w:r>
-              <w:rPr>
-                <w:rFonts w:hint="eastAsia"/>
-              </w:rPr>
-              <w:t>结构</w:t>
-            </w:r>
-            <w:r>
-              <w:t>场</w:t>
-            </w:r>
-            <w:proofErr w:type="gramEnd"/>
           </w:p>
         </w:tc>
         <w:tc>
@@ -283,14 +253,32 @@
             <w:pPr>
               <w:jc w:val="center"/>
             </w:pPr>
-            <w:proofErr w:type="gramStart"/>
+            <w:r>
+              <w:rPr>
+                <w:rFonts w:hint="eastAsia"/>
+              </w:rPr>
+              <w:t>结构</w:t>
+            </w:r>
+            <w:r>
+              <w:t>场</w:t>
+            </w:r>
+          </w:p>
+        </w:tc>
+        <w:tc>
+          <w:tcPr>
+            <w:tcW w:w="1383" w:type="dxa"/>
+            <w:vAlign w:val="center"/>
+          </w:tcPr>
+          <w:p>
+            <w:pPr>
+              <w:jc w:val="center"/>
+            </w:pPr>
             <w:r>
               <w:rPr>
                 <w:rFonts w:hint="eastAsia"/>
               </w:rPr>
               <w:t>热流场</w:t>
             </w:r>
-            <w:proofErr w:type="gramEnd"/>
           </w:p>
         </w:tc>
         <w:tc>
@@ -318,9 +306,6 @@
           <w:p>
             <w:pPr>
               <w:jc w:val="center"/>
-              <w:rPr>
-                <w:rFonts w:hint="eastAsia"/>
-              </w:rPr>
             </w:pPr>
             <w:r>
               <w:rPr>
@@ -344,7 +329,6 @@
             <w:pPr>
               <w:jc w:val="center"/>
             </w:pPr>
-            <w:proofErr w:type="gramStart"/>
             <w:r>
               <w:rPr>
                 <w:rFonts w:hint="eastAsia"/>
@@ -354,7 +338,6 @@
             <w:r>
               <w:t>场</w:t>
             </w:r>
-            <w:proofErr w:type="gramEnd"/>
           </w:p>
         </w:tc>
         <w:tc>
@@ -379,9 +362,6 @@
           <w:p>
             <w:pPr>
               <w:jc w:val="center"/>
-              <w:rPr>
-                <w:rFonts w:hint="eastAsia"/>
-              </w:rPr>
             </w:pPr>
             <w:r>
               <w:rPr>
@@ -416,9 +396,6 @@
           <w:p>
             <w:pPr>
               <w:jc w:val="center"/>
-              <w:rPr>
-                <w:rFonts w:hint="eastAsia"/>
-              </w:rPr>
             </w:pPr>
             <w:r>
               <w:rPr>
@@ -436,9 +413,6 @@
           <w:p>
             <w:pPr>
               <w:jc w:val="center"/>
-              <w:rPr>
-                <w:rFonts w:hint="eastAsia"/>
-              </w:rPr>
             </w:pPr>
             <w:r>
               <w:rPr>
@@ -459,7 +433,6 @@
             <w:pPr>
               <w:jc w:val="center"/>
             </w:pPr>
-            <w:proofErr w:type="gramStart"/>
             <w:r>
               <w:rPr>
                 <w:rFonts w:hint="eastAsia"/>
@@ -469,7 +442,6 @@
             <w:r>
               <w:t>场</w:t>
             </w:r>
-            <w:proofErr w:type="gramEnd"/>
           </w:p>
         </w:tc>
         <w:tc>
@@ -565,14 +537,12 @@
             <w:pPr>
               <w:jc w:val="center"/>
             </w:pPr>
-            <w:proofErr w:type="gramStart"/>
             <w:r>
               <w:rPr>
                 <w:rFonts w:hint="eastAsia"/>
               </w:rPr>
               <w:t>热流场</w:t>
             </w:r>
-            <w:proofErr w:type="gramEnd"/>
           </w:p>
         </w:tc>
         <w:tc>
@@ -868,7 +838,6 @@
       <w:pPr>
         <w:spacing w:line="240" w:lineRule="atLeast"/>
         <w:rPr>
-          <w:rFonts w:hint="eastAsia"/>
           <w:sz w:val="11"/>
           <w:szCs w:val="11"/>
         </w:rPr>
@@ -948,7 +917,6 @@
         </w:rPr>
         <w:t>X</w:t>
       </w:r>
-      <w:proofErr w:type="gramStart"/>
       <w:r>
         <w:rPr>
           <w:sz w:val="11"/>
@@ -956,7 +924,6 @@
         </w:rPr>
         <w:t>”</w:t>
       </w:r>
-      <w:proofErr w:type="gramEnd"/>
       <w:r>
         <w:rPr>
           <w:rFonts w:hint="eastAsia"/>
@@ -1098,15 +1065,7 @@
         <w:t>：</w:t>
       </w:r>
       <w:r>
-        <w:t>电磁场与</w:t>
-      </w:r>
-      <w:proofErr w:type="gramStart"/>
-      <w:r>
-        <w:t>流体场</w:t>
-      </w:r>
-      <w:proofErr w:type="gramEnd"/>
-      <w:r>
-        <w:t>耦合分析问题可以在流体分析问题中增加电磁场源项</w:t>
+        <w:t>电磁场与流体场耦合分析问题可以在流体分析问题中增加电磁场源项</w:t>
       </w:r>
       <w:r>
         <w:rPr>
@@ -1141,11 +1100,9 @@
         </w:rPr>
         <w:t>效应；电磁场与</w:t>
       </w:r>
-      <w:proofErr w:type="gramStart"/>
       <w:r>
         <w:t>结构场</w:t>
       </w:r>
-      <w:proofErr w:type="gramEnd"/>
       <w:r>
         <w:rPr>
           <w:rFonts w:hint="eastAsia"/>
@@ -1346,299 +1303,253 @@
         </w:rPr>
         <w:t>维度。</w:t>
       </w:r>
-      <w:proofErr w:type="gramStart"/>
-      <w:r>
-        <w:t>对于零维的</w:t>
-      </w:r>
-      <w:proofErr w:type="gramEnd"/>
-      <w:r>
+      <w:r>
+        <w:t>对于零维的质点</w:t>
+      </w:r>
+      <w:r>
+        <w:rPr>
+          <w:rFonts w:hint="eastAsia"/>
+        </w:rPr>
+        <w:t>几何，</w:t>
+      </w:r>
+      <w:r>
+        <w:t>一维的</w:t>
+      </w:r>
+      <w:r>
+        <w:rPr>
+          <w:rFonts w:hint="eastAsia"/>
+        </w:rPr>
+        <w:t>曲线几何</w:t>
+      </w:r>
+      <w:r>
+        <w:t>和二维</w:t>
+      </w:r>
+      <w:r>
+        <w:rPr>
+          <w:rFonts w:hint="eastAsia"/>
+        </w:rPr>
+        <w:t>曲面几何，都</w:t>
+      </w:r>
+      <w:r>
+        <w:t>是</w:t>
+      </w:r>
+      <w:r>
+        <w:rPr>
+          <w:rFonts w:hint="eastAsia"/>
+        </w:rPr>
+        <w:t>较重要</w:t>
+      </w:r>
+      <w:r>
+        <w:t>的多场耦合</w:t>
+      </w:r>
+      <w:r>
+        <w:rPr>
+          <w:rFonts w:hint="eastAsia"/>
+        </w:rPr>
+        <w:t>发生界面</w:t>
+      </w:r>
+      <w:r>
+        <w:t>形态。</w:t>
+      </w:r>
+      <w:r>
+        <w:rPr>
+          <w:rFonts w:hint="eastAsia"/>
+        </w:rPr>
+        <w:t>本研究</w:t>
+      </w:r>
+      <w:r>
+        <w:t>中多物理场</w:t>
+      </w:r>
+      <w:r>
+        <w:rPr>
+          <w:rFonts w:hint="eastAsia"/>
+        </w:rPr>
+        <w:t>耦合分析</w:t>
+      </w:r>
+      <w:r>
+        <w:t>问题中的跨维度属性，</w:t>
+      </w:r>
+      <w:r>
+        <w:rPr>
+          <w:rFonts w:hint="eastAsia"/>
+        </w:rPr>
+        <w:t>主要</w:t>
+      </w:r>
+      <w:r>
+        <w:t>表达为</w:t>
+      </w:r>
+      <w:r>
+        <w:rPr>
+          <w:rFonts w:hint="eastAsia"/>
+        </w:rPr>
+        <w:t>物理场</w:t>
+      </w:r>
+      <w:r>
+        <w:t>耦合交界面的维度。</w:t>
+      </w:r>
+    </w:p>
+    <w:p>
+      <w:pPr>
+        <w:ind w:firstLineChars="200" w:firstLine="420"/>
+      </w:pPr>
+      <w:r>
+        <w:rPr>
+          <w:rFonts w:hint="eastAsia"/>
+        </w:rPr>
+        <w:t>对于零维</w:t>
+      </w:r>
+      <w:r>
+        <w:t>质点几何而言，</w:t>
+      </w:r>
+      <w:r>
+        <w:rPr>
+          <w:rFonts w:hint="eastAsia"/>
+        </w:rPr>
+        <w:t>由于</w:t>
+      </w:r>
+      <w:r>
+        <w:t>研究对象的几何抽象塌缩为</w:t>
+      </w:r>
+      <w:r>
+        <w:rPr>
+          <w:rFonts w:hint="eastAsia"/>
+        </w:rPr>
+        <w:t>一个</w:t>
+      </w:r>
+      <w:r>
+        <w:t>抽象</w:t>
+      </w:r>
+      <w:r>
+        <w:rPr>
+          <w:rFonts w:hint="eastAsia"/>
+        </w:rPr>
         <w:t>质点</w:t>
       </w:r>
       <w:r>
-        <w:rPr>
-          <w:rFonts w:hint="eastAsia"/>
-        </w:rPr>
-        <w:t>几何，</w:t>
-      </w:r>
-      <w:r>
-        <w:t>一维的</w:t>
-      </w:r>
-      <w:r>
-        <w:rPr>
-          <w:rFonts w:hint="eastAsia"/>
-        </w:rPr>
-        <w:t>曲线几何</w:t>
-      </w:r>
-      <w:r>
-        <w:t>和二维</w:t>
-      </w:r>
-      <w:r>
-        <w:rPr>
-          <w:rFonts w:hint="eastAsia"/>
-        </w:rPr>
-        <w:t>曲面几何，都</w:t>
-      </w:r>
-      <w:r>
+        <w:t>，所有的物理场都</w:t>
+      </w:r>
+      <w:r>
+        <w:rPr>
+          <w:rFonts w:hint="eastAsia"/>
+        </w:rPr>
+        <w:t>数据</w:t>
+      </w:r>
+      <w:r>
+        <w:t>也都跟着塌缩为一个</w:t>
+      </w:r>
+      <w:r>
+        <w:rPr>
+          <w:rFonts w:hint="eastAsia"/>
+        </w:rPr>
+        <w:t>标量</w:t>
+      </w:r>
+      <w:r>
+        <w:t>积分数值，多场耦合的分析做了最深度的简化，可以直接</w:t>
+      </w:r>
+      <w:r>
+        <w:rPr>
+          <w:rFonts w:hint="eastAsia"/>
+        </w:rPr>
+        <w:t>将</w:t>
+      </w:r>
+      <w:r>
+        <w:t>不同的标量物理场值做耦合求解即可。</w:t>
+      </w:r>
+      <w:r>
+        <w:rPr>
+          <w:rFonts w:hint="eastAsia"/>
+        </w:rPr>
+        <w:t>例如</w:t>
+      </w:r>
+      <w:r>
+        <w:t>宇航返回舱再入过程热流分析的问题，迎风热盾的几何</w:t>
+      </w:r>
+      <w:r>
+        <w:rPr>
+          <w:rFonts w:hint="eastAsia"/>
+        </w:rPr>
+        <w:t>平均</w:t>
+      </w:r>
+      <w:r>
+        <w:t>曲率数据、再入马赫数和</w:t>
+      </w:r>
+      <w:r>
+        <w:rPr>
+          <w:rFonts w:hint="eastAsia"/>
+        </w:rPr>
+        <w:t>再入</w:t>
+      </w:r>
+      <w:r>
+        <w:t>角度等数据被赋值到质点上，</w:t>
+      </w:r>
+      <w:r>
+        <w:rPr>
+          <w:rFonts w:hint="eastAsia"/>
+        </w:rPr>
+        <w:t>而后</w:t>
+      </w:r>
+      <w:r>
+        <w:t>根据工程经验公式可以计算出再入过程中</w:t>
+      </w:r>
+      <w:r>
+        <w:rPr>
+          <w:rFonts w:hint="eastAsia"/>
+        </w:rPr>
+        <w:t>驻点</w:t>
+      </w:r>
+      <w:r>
+        <w:t>热流密度和气动阻力的变化数值。</w:t>
+      </w:r>
+    </w:p>
+    <w:p>
+      <w:pPr>
+        <w:ind w:firstLineChars="200" w:firstLine="420"/>
+      </w:pPr>
+      <w:r>
+        <w:rPr>
+          <w:rFonts w:hint="eastAsia"/>
+        </w:rPr>
+        <w:t>对于一维曲线几何</w:t>
+      </w:r>
+      <w:r>
+        <w:t>而言，几何数据</w:t>
+      </w:r>
+      <w:r>
+        <w:rPr>
+          <w:rFonts w:hint="eastAsia"/>
+        </w:rPr>
+        <w:t>维度</w:t>
+      </w:r>
+      <w:r>
+        <w:t>的扩充给物理场提供了数据变化的新维度</w:t>
+      </w:r>
+      <w:r>
+        <w:rPr>
+          <w:rFonts w:hint="eastAsia"/>
+        </w:rPr>
+        <w:t>。高速飞行器</w:t>
+      </w:r>
+      <w:r>
+        <w:t>中常见</w:t>
+      </w:r>
+      <w:r>
+        <w:rPr>
+          <w:rFonts w:hint="eastAsia"/>
+        </w:rPr>
+        <w:t>一个（准）一维度</w:t>
+      </w:r>
+      <w:r>
+        <w:t>的多场耦合问题</w:t>
+      </w:r>
+      <w:r>
+        <w:rPr>
+          <w:rFonts w:hint="eastAsia"/>
+        </w:rPr>
         <w:t>是</w:t>
       </w:r>
       <w:r>
-        <w:rPr>
-          <w:rFonts w:hint="eastAsia"/>
-        </w:rPr>
-        <w:t>较重要</w:t>
-      </w:r>
-      <w:r>
-        <w:t>的多场耦合</w:t>
-      </w:r>
-      <w:r>
-        <w:rPr>
-          <w:rFonts w:hint="eastAsia"/>
-        </w:rPr>
-        <w:t>发生界面</w:t>
-      </w:r>
-      <w:r>
-        <w:t>形态。</w:t>
-      </w:r>
-      <w:r>
-        <w:rPr>
-          <w:rFonts w:hint="eastAsia"/>
-        </w:rPr>
-        <w:t>本研究</w:t>
-      </w:r>
-      <w:r>
-        <w:t>中多物理场</w:t>
-      </w:r>
-      <w:r>
-        <w:rPr>
-          <w:rFonts w:hint="eastAsia"/>
-        </w:rPr>
-        <w:t>耦合分析</w:t>
-      </w:r>
-      <w:r>
-        <w:t>问题中</w:t>
-      </w:r>
-      <w:proofErr w:type="gramStart"/>
-      <w:r>
-        <w:t>的跨维度</w:t>
-      </w:r>
-      <w:proofErr w:type="gramEnd"/>
-      <w:r>
-        <w:t>属性，</w:t>
-      </w:r>
-      <w:r>
-        <w:rPr>
-          <w:rFonts w:hint="eastAsia"/>
-        </w:rPr>
-        <w:t>主要</w:t>
-      </w:r>
-      <w:r>
-        <w:t>表达为</w:t>
-      </w:r>
-      <w:r>
-        <w:rPr>
-          <w:rFonts w:hint="eastAsia"/>
-        </w:rPr>
-        <w:t>物理场</w:t>
-      </w:r>
-      <w:r>
-        <w:t>耦合交界面的维度。</w:t>
-      </w:r>
-    </w:p>
-    <w:p>
-      <w:pPr>
-        <w:ind w:firstLineChars="200" w:firstLine="420"/>
-        <w:rPr>
-          <w:rFonts w:hint="eastAsia"/>
-        </w:rPr>
-      </w:pPr>
-      <w:proofErr w:type="gramStart"/>
-      <w:r>
-        <w:rPr>
-          <w:rFonts w:hint="eastAsia"/>
-        </w:rPr>
-        <w:t>对于零维</w:t>
-      </w:r>
-      <w:r>
-        <w:t>质点</w:t>
-      </w:r>
-      <w:proofErr w:type="gramEnd"/>
-      <w:r>
-        <w:t>几何而言，</w:t>
-      </w:r>
-      <w:r>
-        <w:rPr>
-          <w:rFonts w:hint="eastAsia"/>
-        </w:rPr>
-        <w:t>由于</w:t>
-      </w:r>
-      <w:r>
-        <w:t>研究对象的几何抽象塌缩为</w:t>
-      </w:r>
-      <w:r>
-        <w:rPr>
-          <w:rFonts w:hint="eastAsia"/>
-        </w:rPr>
-        <w:t>一个</w:t>
-      </w:r>
-      <w:r>
-        <w:t>抽象</w:t>
-      </w:r>
-      <w:r>
-        <w:rPr>
-          <w:rFonts w:hint="eastAsia"/>
-        </w:rPr>
-        <w:t>质点</w:t>
-      </w:r>
-      <w:r>
-        <w:t>，所有的物理场</w:t>
-      </w:r>
-      <w:proofErr w:type="gramStart"/>
-      <w:r>
-        <w:t>都</w:t>
-      </w:r>
-      <w:r>
-        <w:rPr>
-          <w:rFonts w:hint="eastAsia"/>
-        </w:rPr>
-        <w:t>数据</w:t>
-      </w:r>
-      <w:proofErr w:type="gramEnd"/>
-      <w:r>
-        <w:t>也都跟着塌缩为一个</w:t>
-      </w:r>
-      <w:r>
-        <w:rPr>
-          <w:rFonts w:hint="eastAsia"/>
-        </w:rPr>
-        <w:t>标量</w:t>
-      </w:r>
-      <w:r>
-        <w:t>积分数值，多场耦合的分析做了</w:t>
-      </w:r>
-      <w:proofErr w:type="gramStart"/>
-      <w:r>
-        <w:t>最</w:t>
-      </w:r>
-      <w:proofErr w:type="gramEnd"/>
-      <w:r>
-        <w:t>深度的简化，可以直接</w:t>
-      </w:r>
-      <w:r>
-        <w:rPr>
-          <w:rFonts w:hint="eastAsia"/>
-        </w:rPr>
-        <w:t>将</w:t>
-      </w:r>
-      <w:r>
-        <w:t>不同的标量</w:t>
-      </w:r>
-      <w:proofErr w:type="gramStart"/>
-      <w:r>
-        <w:t>物理场值做</w:t>
-      </w:r>
-      <w:proofErr w:type="gramEnd"/>
-      <w:r>
-        <w:t>耦合求解即可。</w:t>
-      </w:r>
-      <w:r>
-        <w:rPr>
-          <w:rFonts w:hint="eastAsia"/>
-        </w:rPr>
-        <w:t>例如</w:t>
-      </w:r>
-      <w:r>
-        <w:t>宇航返回舱再入过程热流分析的问题，迎风热盾的几何</w:t>
-      </w:r>
-      <w:r>
-        <w:rPr>
-          <w:rFonts w:hint="eastAsia"/>
-        </w:rPr>
-        <w:t>平均</w:t>
-      </w:r>
-      <w:r>
-        <w:t>曲率数据、再入马赫数和</w:t>
-      </w:r>
-      <w:r>
-        <w:rPr>
-          <w:rFonts w:hint="eastAsia"/>
-        </w:rPr>
-        <w:t>再入</w:t>
-      </w:r>
-      <w:r>
-        <w:t>角度等数据被赋值到质点上，</w:t>
-      </w:r>
-      <w:r>
-        <w:rPr>
-          <w:rFonts w:hint="eastAsia"/>
-        </w:rPr>
-        <w:t>而后</w:t>
-      </w:r>
-      <w:r>
-        <w:t>根据工程经验公式可以计算出再入过程中</w:t>
-      </w:r>
-      <w:r>
-        <w:rPr>
-          <w:rFonts w:hint="eastAsia"/>
-        </w:rPr>
-        <w:t>驻点</w:t>
-      </w:r>
-      <w:r>
-        <w:t>热流密度和气动阻力的变化数值。</w:t>
-      </w:r>
-    </w:p>
-    <w:p>
-      <w:pPr>
-        <w:ind w:firstLineChars="200" w:firstLine="420"/>
-        <w:rPr>
-          <w:rFonts w:hint="eastAsia"/>
-        </w:rPr>
-      </w:pPr>
-      <w:r>
-        <w:rPr>
-          <w:rFonts w:hint="eastAsia"/>
-        </w:rPr>
-        <w:t>对于一维曲线几何</w:t>
-      </w:r>
-      <w:r>
-        <w:t>而言，几何数据</w:t>
-      </w:r>
-      <w:r>
-        <w:rPr>
-          <w:rFonts w:hint="eastAsia"/>
-        </w:rPr>
-        <w:t>维度</w:t>
-      </w:r>
-      <w:r>
-        <w:t>的扩充给物理场提供了数据变化的新维度</w:t>
-      </w:r>
-      <w:r>
-        <w:rPr>
-          <w:rFonts w:hint="eastAsia"/>
-        </w:rPr>
-        <w:t>。高速飞行器</w:t>
-      </w:r>
-      <w:r>
-        <w:t>中常见</w:t>
-      </w:r>
-      <w:r>
-        <w:rPr>
-          <w:rFonts w:hint="eastAsia"/>
-        </w:rPr>
-        <w:t>一个（准）一维度</w:t>
-      </w:r>
-      <w:r>
-        <w:t>的多场耦合问题</w:t>
-      </w:r>
-      <w:r>
-        <w:rPr>
-          <w:rFonts w:hint="eastAsia"/>
-        </w:rPr>
-        <w:t>是</w:t>
-      </w:r>
-      <w:r>
         <w:t>推进系统</w:t>
       </w:r>
-      <w:proofErr w:type="gramStart"/>
       <w:r>
         <w:rPr>
           <w:rFonts w:hint="eastAsia"/>
@@ -1651,7 +1562,6 @@
         </w:rPr>
         <w:t>燃</w:t>
       </w:r>
-      <w:proofErr w:type="gramEnd"/>
       <w:r>
         <w:t>的耦合建模</w:t>
       </w:r>
@@ -1664,19 +1574,11 @@
       <w:r>
         <w:t>此类问题中可以针对推进系统的工况，建立</w:t>
       </w:r>
-      <w:proofErr w:type="gramStart"/>
-      <w:r>
-        <w:rPr>
-          <w:rFonts w:hint="eastAsia"/>
-        </w:rPr>
-        <w:t>流固热燃</w:t>
-      </w:r>
-      <w:proofErr w:type="gramEnd"/>
-      <w:r>
-        <w:rPr>
-          <w:rFonts w:hint="eastAsia"/>
-        </w:rPr>
-        <w:t>的</w:t>
+      <w:r>
+        <w:rPr>
+          <w:rFonts w:hint="eastAsia"/>
+        </w:rPr>
+        <w:t>流固热燃的</w:t>
       </w:r>
       <w:r>
         <w:t>沿程一维度耦合</w:t>
@@ -1716,9 +1618,6 @@
     <w:p>
       <w:pPr>
         <w:ind w:firstLineChars="200" w:firstLine="420"/>
-        <w:rPr>
-          <w:rFonts w:hint="eastAsia"/>
-        </w:rPr>
       </w:pPr>
       <w:r>
         <w:rPr>
@@ -1817,9 +1716,6 @@
     <w:p>
       <w:pPr>
         <w:ind w:firstLineChars="200" w:firstLine="420"/>
-        <w:rPr>
-          <w:rFonts w:hint="eastAsia"/>
-        </w:rPr>
       </w:pPr>
       <w:r>
         <w:t>对于</w:t>
@@ -2016,15 +1912,7 @@
         <w:t>同时</w:t>
       </w:r>
       <w:r>
-        <w:t>下降的过程，也是物理</w:t>
-      </w:r>
-      <w:proofErr w:type="gramStart"/>
-      <w:r>
-        <w:t>场数据</w:t>
-      </w:r>
-      <w:proofErr w:type="gramEnd"/>
-      <w:r>
-        <w:t>信息量丢失和</w:t>
+        <w:t>下降的过程，也是物理场数据信息量丢失和</w:t>
       </w:r>
       <w:r>
         <w:rPr>
@@ -2080,12 +1968,281 @@
           <w:numId w:val="1"/>
         </w:numPr>
         <w:ind w:firstLineChars="0"/>
-        <w:rPr>
-          <w:rFonts w:hint="eastAsia"/>
-        </w:rPr>
-      </w:pPr>
-      <w:bookmarkStart w:id="0" w:name="_GoBack"/>
-      <w:bookmarkEnd w:id="0"/>
+      </w:pPr>
+      <w:r>
+        <w:rPr>
+          <w:rFonts w:hint="eastAsia"/>
+        </w:rPr>
+        <w:t>物理场的耦合</w:t>
+      </w:r>
+      <w:r>
+        <w:t>关系</w:t>
+      </w:r>
+    </w:p>
+    <w:p>
+      <w:pPr>
+        <w:ind w:firstLineChars="200" w:firstLine="420"/>
+        <w:rPr>
+          <w:rFonts w:hint="eastAsia"/>
+        </w:rPr>
+      </w:pPr>
+      <w:r>
+        <w:rPr>
+          <w:rFonts w:hint="eastAsia"/>
+        </w:rPr>
+        <w:t>现实</w:t>
+      </w:r>
+      <w:r>
+        <w:t>物理世界中</w:t>
+      </w:r>
+      <w:r>
+        <w:rPr>
+          <w:rFonts w:hint="eastAsia"/>
+        </w:rPr>
+        <w:t>的</w:t>
+      </w:r>
+      <w:r>
+        <w:t>物理场耦合效应</w:t>
+      </w:r>
+      <w:r>
+        <w:rPr>
+          <w:rFonts w:hint="eastAsia"/>
+        </w:rPr>
+        <w:t>都是实时</w:t>
+      </w:r>
+      <w:r>
+        <w:t>发生的，但是对于构造</w:t>
+      </w:r>
+      <w:r>
+        <w:rPr>
+          <w:rFonts w:hint="eastAsia"/>
+        </w:rPr>
+        <w:t>多物理场</w:t>
+      </w:r>
+      <w:r>
+        <w:t>耦合</w:t>
+      </w:r>
+      <w:r>
+        <w:rPr>
+          <w:rFonts w:hint="eastAsia"/>
+        </w:rPr>
+        <w:t>建模</w:t>
+      </w:r>
+      <w:r>
+        <w:t>分析框架而言，</w:t>
+      </w:r>
+      <w:r>
+        <w:rPr>
+          <w:rFonts w:hint="eastAsia"/>
+        </w:rPr>
+        <w:t>物理场</w:t>
+      </w:r>
+      <w:r>
+        <w:t>的耦合是依照一定的依存关系序依次发生的。</w:t>
+      </w:r>
+      <w:r>
+        <w:rPr>
+          <w:rFonts w:hint="eastAsia"/>
+        </w:rPr>
+        <w:t>多场耦合</w:t>
+      </w:r>
+      <w:r>
+        <w:t>计算框架的一个重要功能就是将多个物理场的解算顺序依照一定的逻辑属性构建起来，并尽可能快的完成</w:t>
+      </w:r>
+      <w:r>
+        <w:rPr>
+          <w:rFonts w:hint="eastAsia"/>
+        </w:rPr>
+        <w:t>物理场</w:t>
+      </w:r>
+      <w:r>
+        <w:t>的数据交换实现</w:t>
+      </w:r>
+      <w:r>
+        <w:rPr>
+          <w:rFonts w:hint="eastAsia"/>
+        </w:rPr>
+        <w:t>耦合求解</w:t>
+      </w:r>
+      <w:r>
+        <w:t>。</w:t>
+      </w:r>
+    </w:p>
+    <w:p>
+      <w:pPr>
+        <w:pStyle w:val="a3"/>
+        <w:numPr>
+          <w:ilvl w:val="1"/>
+          <w:numId w:val="1"/>
+        </w:numPr>
+        <w:ind w:firstLineChars="0"/>
+      </w:pPr>
+      <w:r>
+        <w:rPr>
+          <w:rFonts w:hint="eastAsia"/>
+        </w:rPr>
+        <w:t>物理场的</w:t>
+      </w:r>
+      <w:r>
+        <w:t>数据源</w:t>
+      </w:r>
+      <w:r>
+        <w:rPr>
+          <w:rFonts w:hint="eastAsia"/>
+        </w:rPr>
+        <w:t>和</w:t>
+      </w:r>
+      <w:r>
+        <w:t>求解效率</w:t>
+      </w:r>
+    </w:p>
+    <w:p>
+      <w:pPr>
+        <w:ind w:firstLineChars="200" w:firstLine="420"/>
+      </w:pPr>
+      <w:r>
+        <w:rPr>
+          <w:rFonts w:hint="eastAsia"/>
+        </w:rPr>
+        <w:t>物理场耦合数据交换</w:t>
+      </w:r>
+      <w:r>
+        <w:t>发生在交界面上，</w:t>
+      </w:r>
+      <w:r>
+        <w:rPr>
+          <w:rFonts w:hint="eastAsia"/>
+        </w:rPr>
+        <w:t>而</w:t>
+      </w:r>
+      <w:r>
+        <w:t>物理场数据</w:t>
+      </w:r>
+      <w:r>
+        <w:rPr>
+          <w:rFonts w:hint="eastAsia"/>
+        </w:rPr>
+        <w:t>本身</w:t>
+      </w:r>
+      <w:r>
+        <w:t>则可以有</w:t>
+      </w:r>
+      <w:r>
+        <w:rPr>
+          <w:rFonts w:hint="eastAsia"/>
+        </w:rPr>
+        <w:t>多种</w:t>
+      </w:r>
+      <w:r>
+        <w:t>来源。</w:t>
+      </w:r>
+      <w:r>
+        <w:rPr>
+          <w:rFonts w:hint="eastAsia"/>
+        </w:rPr>
+        <w:t>对于简单</w:t>
+      </w:r>
+      <w:r>
+        <w:t>的</w:t>
+      </w:r>
+      <w:r>
+        <w:rPr>
+          <w:rFonts w:hint="eastAsia"/>
+        </w:rPr>
+        <w:t>可以</w:t>
+      </w:r>
+      <w:r>
+        <w:t>依赖于几何场获得的物理场</w:t>
+      </w:r>
+      <w:r>
+        <w:rPr>
+          <w:rFonts w:hint="eastAsia"/>
+        </w:rPr>
+        <w:t>，</w:t>
+      </w:r>
+      <w:r>
+        <w:t>可以通过直接</w:t>
+      </w:r>
+      <w:r>
+        <w:rPr>
+          <w:rFonts w:hint="eastAsia"/>
+        </w:rPr>
+        <w:t>实施场处理</w:t>
+      </w:r>
+      <w:r>
+        <w:t>计算得到，而对于</w:t>
+      </w:r>
+      <w:r>
+        <w:rPr>
+          <w:rFonts w:hint="eastAsia"/>
+        </w:rPr>
+        <w:t>复杂</w:t>
+      </w:r>
+      <w:r>
+        <w:t>的物理场则需要通过外部的求解器得到现成的解，</w:t>
+      </w:r>
+      <w:r>
+        <w:rPr>
+          <w:rFonts w:hint="eastAsia"/>
+        </w:rPr>
+        <w:t>通过</w:t>
+      </w:r>
+      <w:r>
+        <w:t>高维度的空间插值获得。</w:t>
+      </w:r>
+    </w:p>
+    <w:p>
+      <w:pPr>
+        <w:ind w:firstLineChars="200" w:firstLine="420"/>
+        <w:rPr>
+          <w:rFonts w:hint="eastAsia"/>
+        </w:rPr>
+      </w:pPr>
+      <w:r>
+        <w:rPr>
+          <w:rFonts w:hint="eastAsia"/>
+        </w:rPr>
+        <w:t>不论通过</w:t>
+      </w:r>
+      <w:r>
+        <w:t>现有的几何场获得</w:t>
+      </w:r>
+      <w:r>
+        <w:rPr>
+          <w:rFonts w:hint="eastAsia"/>
+        </w:rPr>
+        <w:t>物理场</w:t>
+      </w:r>
+      <w:r>
+        <w:t>还是通过外部的求解器获得</w:t>
+      </w:r>
+      <w:r>
+        <w:rPr>
+          <w:rFonts w:hint="eastAsia"/>
+        </w:rPr>
+        <w:t>物理场</w:t>
+      </w:r>
+      <w:r>
+        <w:t>，求解速度</w:t>
+      </w:r>
+      <w:r>
+        <w:rPr>
+          <w:rFonts w:hint="eastAsia"/>
+        </w:rPr>
+        <w:t>都</w:t>
+      </w:r>
+      <w:r>
+        <w:t>会保持较高的效率，此时需要</w:t>
+      </w:r>
+      <w:r>
+        <w:rPr>
+          <w:rFonts w:hint="eastAsia"/>
+        </w:rPr>
+        <w:t>对</w:t>
+      </w:r>
+      <w:r>
+        <w:t>耦合数据交换的效率提出更高的要求。</w:t>
+      </w:r>
     </w:p>
     <w:p>
       <w:pPr>
@@ -2103,9 +2260,82 @@
         <w:t>搭建</w:t>
       </w:r>
       <w:r>
-        <w:t>高速</w:t>
-      </w:r>
-      <w:proofErr w:type="gramStart"/>
+        <w:t>高速飞行器</w:t>
+      </w:r>
+      <w:r>
+        <w:rPr>
+          <w:rFonts w:hint="eastAsia"/>
+        </w:rPr>
+        <w:t>跨</w:t>
+      </w:r>
+      <w:r>
+        <w:t>维度、多物理场多分辨率建模与仿真框架</w:t>
+      </w:r>
+    </w:p>
+    <w:p>
+      <w:pPr>
+        <w:ind w:firstLineChars="200" w:firstLine="420"/>
+      </w:pPr>
+      <w:r>
+        <w:rPr>
+          <w:rFonts w:hint="eastAsia"/>
+        </w:rPr>
+        <w:t>鉴于上述</w:t>
+      </w:r>
+      <w:r>
+        <w:t>分析，</w:t>
+      </w:r>
+      <w:r>
+        <w:rPr>
+          <w:rFonts w:hint="eastAsia"/>
+        </w:rPr>
+        <w:t>可见</w:t>
+      </w:r>
+      <w:r>
+        <w:t>构造一个适应</w:t>
+      </w:r>
+      <w:r>
+        <w:rPr>
+          <w:rFonts w:hint="eastAsia"/>
+        </w:rPr>
+        <w:t>多物理场</w:t>
+      </w:r>
+      <w:r>
+        <w:t>耦合分析</w:t>
+      </w:r>
+      <w:r>
+        <w:rPr>
+          <w:rFonts w:hint="eastAsia"/>
+        </w:rPr>
+        <w:t>问题的</w:t>
+      </w:r>
+      <w:r>
+        <w:t>通用框架，</w:t>
+      </w:r>
+      <w:r>
+        <w:rPr>
+          <w:rFonts w:hint="eastAsia"/>
+        </w:rPr>
+        <w:t>支持</w:t>
+      </w:r>
+      <w:r>
+        <w:t>较为重要的</w:t>
+      </w:r>
+      <w:r>
+        <w:rPr>
+          <w:rFonts w:hint="eastAsia"/>
+        </w:rPr>
+        <w:t>多场</w:t>
+      </w:r>
+      <w:r>
+        <w:t>耦合分析，</w:t>
+      </w:r>
+      <w:r>
+        <w:rPr>
+          <w:rFonts w:hint="eastAsia"/>
+        </w:rPr>
+        <w:t>并应用在高速</w:t>
+      </w:r>
       <w:r>
         <w:t>飞行器</w:t>
       </w:r>
@@ -2113,97 +2343,19 @@
         <w:rPr>
           <w:rFonts w:hint="eastAsia"/>
         </w:rPr>
-        <w:t>跨</w:t>
-      </w:r>
-      <w:r>
-        <w:t>维度</w:t>
-      </w:r>
-      <w:proofErr w:type="gramEnd"/>
-      <w:r>
-        <w:t>、多物理场多分辨率建模与仿真框架</w:t>
-      </w:r>
-    </w:p>
-    <w:p>
-      <w:pPr>
-        <w:ind w:firstLineChars="200" w:firstLine="420"/>
-      </w:pPr>
-      <w:r>
-        <w:rPr>
-          <w:rFonts w:hint="eastAsia"/>
-        </w:rPr>
-        <w:t>鉴于上述</w:t>
-      </w:r>
-      <w:r>
-        <w:t>分析，</w:t>
-      </w:r>
-      <w:r>
-        <w:rPr>
-          <w:rFonts w:hint="eastAsia"/>
-        </w:rPr>
-        <w:t>可见</w:t>
-      </w:r>
-      <w:r>
-        <w:t>构造一个适应</w:t>
-      </w:r>
-      <w:r>
-        <w:rPr>
-          <w:rFonts w:hint="eastAsia"/>
-        </w:rPr>
-        <w:t>多物理场</w:t>
-      </w:r>
-      <w:r>
-        <w:t>耦合分析</w:t>
-      </w:r>
-      <w:r>
-        <w:rPr>
-          <w:rFonts w:hint="eastAsia"/>
-        </w:rPr>
-        <w:t>问题的</w:t>
-      </w:r>
-      <w:r>
-        <w:t>通用框架，</w:t>
-      </w:r>
-      <w:r>
-        <w:rPr>
-          <w:rFonts w:hint="eastAsia"/>
-        </w:rPr>
-        <w:t>支持</w:t>
-      </w:r>
-      <w:r>
-        <w:t>较为重要的</w:t>
-      </w:r>
-      <w:r>
-        <w:rPr>
-          <w:rFonts w:hint="eastAsia"/>
-        </w:rPr>
-        <w:t>多场</w:t>
-      </w:r>
-      <w:r>
-        <w:t>耦合分析，</w:t>
-      </w:r>
-      <w:r>
-        <w:rPr>
-          <w:rFonts w:hint="eastAsia"/>
-        </w:rPr>
-        <w:t>并应用在高速</w:t>
-      </w:r>
-      <w:r>
-        <w:t>飞行器</w:t>
-      </w:r>
-      <w:r>
-        <w:rPr>
-          <w:rFonts w:hint="eastAsia"/>
-        </w:rPr>
         <w:t>的</w:t>
       </w:r>
       <w:r>
-        <w:t>建模仿真方面，需要具备如下几个基本的</w:t>
-      </w:r>
-      <w:r>
-        <w:rPr>
-          <w:rFonts w:hint="eastAsia"/>
-        </w:rPr>
-        <w:t>顶层</w:t>
+        <w:t>建模仿真方面，</w:t>
+      </w:r>
+      <w:r>
+        <w:rPr>
+          <w:rFonts w:hint="eastAsia"/>
+        </w:rPr>
+        <w:t>现阶段建模</w:t>
+      </w:r>
+      <w:r>
+        <w:t>框架具备如下</w:t>
       </w:r>
       <w:r>
         <w:t>特征：</w:t>
@@ -2241,10 +2393,25 @@
         <w:rPr>
           <w:rFonts w:hint="eastAsia"/>
         </w:rPr>
-        <w:t>多物理场耦合解算</w:t>
-      </w:r>
-      <w:r>
-        <w:t>流程可定制化；</w:t>
+        <w:t>支持</w:t>
+      </w:r>
+      <w:r>
+        <w:t>广泛的数据源和</w:t>
+      </w:r>
+      <w:r>
+        <w:rPr>
+          <w:rFonts w:hint="eastAsia"/>
+        </w:rPr>
+        <w:t>界面</w:t>
+      </w:r>
+      <w:r>
+        <w:t>物理场提取</w:t>
+      </w:r>
+      <w:r>
+        <w:rPr>
+          <w:rFonts w:hint="eastAsia"/>
+        </w:rPr>
+        <w:t>；</w:t>
       </w:r>
     </w:p>
     <w:p>
@@ -2255,10 +2422,78 @@
           <w:numId w:val="1"/>
         </w:numPr>
         <w:ind w:firstLineChars="0"/>
-        <w:rPr>
-          <w:rFonts w:hint="eastAsia"/>
-        </w:rPr>
-      </w:pPr>
+      </w:pPr>
+      <w:r>
+        <w:rPr>
+          <w:rFonts w:hint="eastAsia"/>
+        </w:rPr>
+        <w:t>多物理场耦合解算</w:t>
+      </w:r>
+      <w:r>
+        <w:t>流程可定制化；</w:t>
+      </w:r>
+    </w:p>
+    <w:p>
+      <w:pPr>
+        <w:pStyle w:val="a3"/>
+        <w:numPr>
+          <w:ilvl w:val="1"/>
+          <w:numId w:val="1"/>
+        </w:numPr>
+        <w:ind w:firstLineChars="0"/>
+      </w:pPr>
+      <w:r>
+        <w:rPr>
+          <w:rFonts w:hint="eastAsia"/>
+        </w:rPr>
+        <w:t>实现</w:t>
+      </w:r>
+      <w:r>
+        <w:t>实时甚至超</w:t>
+      </w:r>
+      <w:r>
+        <w:rPr>
+          <w:rFonts w:hint="eastAsia"/>
+        </w:rPr>
+        <w:t>实时</w:t>
+      </w:r>
+      <w:r>
+        <w:t>解算；</w:t>
+      </w:r>
+    </w:p>
+    <w:p>
+      <w:pPr>
+        <w:pStyle w:val="a3"/>
+        <w:numPr>
+          <w:ilvl w:val="1"/>
+          <w:numId w:val="1"/>
+        </w:numPr>
+        <w:ind w:firstLineChars="0"/>
+      </w:pPr>
+      <w:r>
+        <w:rPr>
+          <w:rFonts w:hint="eastAsia"/>
+        </w:rPr>
+        <w:t>支持</w:t>
+      </w:r>
+      <w:r>
+        <w:t>内容丰富的</w:t>
+      </w:r>
+      <w:r>
+        <w:rPr>
+          <w:rFonts w:hint="eastAsia"/>
+        </w:rPr>
+        <w:t>模型</w:t>
+      </w:r>
+      <w:r>
+        <w:rPr>
+          <w:rFonts w:hint="eastAsia"/>
+        </w:rPr>
+        <w:t>虚拟</w:t>
+      </w:r>
+      <w:r>
+        <w:t>试验；</w:t>
+      </w:r>
     </w:p>
     <w:p>
       <w:pPr>
@@ -2273,10 +2508,374 @@
         <w:rPr>
           <w:rFonts w:hint="eastAsia"/>
         </w:rPr>
-        <w:t>在几何</w:t>
-      </w:r>
-      <w:r>
-        <w:t>数据和清理方面，实现网格配准算法和网格稀疏化方法；对配准几何与目标几何之间的数据精度进行校验；</w:t>
+        <w:t>几何先行</w:t>
+      </w:r>
+    </w:p>
+    <w:p>
+      <w:pPr>
+        <w:ind w:firstLineChars="200" w:firstLine="420"/>
+      </w:pPr>
+      <w:r>
+        <w:rPr>
+          <w:rFonts w:hint="eastAsia"/>
+        </w:rPr>
+        <w:t>几何</w:t>
+      </w:r>
+      <w:r>
+        <w:t>结构决定性质</w:t>
+      </w:r>
+      <w:r>
+        <w:rPr>
+          <w:rFonts w:hint="eastAsia"/>
+        </w:rPr>
+        <w:t>；</w:t>
+      </w:r>
+      <w:r>
+        <w:t>交界面</w:t>
+      </w:r>
+      <w:r>
+        <w:rPr>
+          <w:rFonts w:hint="eastAsia"/>
+        </w:rPr>
+        <w:t>几何</w:t>
+      </w:r>
+      <w:r>
+        <w:t>的性质决定多场耦合</w:t>
+      </w:r>
+      <w:r>
+        <w:rPr>
+          <w:rFonts w:hint="eastAsia"/>
+        </w:rPr>
+        <w:t>问题</w:t>
+      </w:r>
+      <w:r>
+        <w:t>的</w:t>
+      </w:r>
+      <w:r>
+        <w:rPr>
+          <w:rFonts w:hint="eastAsia"/>
+        </w:rPr>
+        <w:t>性质</w:t>
+      </w:r>
+      <w:r>
+        <w:t>。</w:t>
+      </w:r>
+      <w:r>
+        <w:rPr>
+          <w:rFonts w:hint="eastAsia"/>
+        </w:rPr>
+        <w:t>既然多场耦合问题</w:t>
+      </w:r>
+      <w:r>
+        <w:t>的交界面是问题的关键，那么需要</w:t>
+      </w:r>
+      <w:r>
+        <w:rPr>
+          <w:rFonts w:hint="eastAsia"/>
+        </w:rPr>
+        <w:t>对</w:t>
+      </w:r>
+      <w:r>
+        <w:t>耦合交界面几何的处理做</w:t>
+      </w:r>
+      <w:r>
+        <w:rPr>
+          <w:rFonts w:hint="eastAsia"/>
+        </w:rPr>
+        <w:t>充分</w:t>
+      </w:r>
+      <w:r>
+        <w:t>的技术研究</w:t>
+      </w:r>
+      <w:r>
+        <w:rPr>
+          <w:rFonts w:hint="eastAsia"/>
+        </w:rPr>
+        <w:t>。针对</w:t>
+      </w:r>
+      <w:r>
+        <w:t>交界面几何所采用的常见操作，交界面</w:t>
+      </w:r>
+      <w:r>
+        <w:rPr>
+          <w:rFonts w:hint="eastAsia"/>
+        </w:rPr>
+        <w:t>几何</w:t>
+      </w:r>
+      <w:r>
+        <w:t>处理</w:t>
+      </w:r>
+      <w:r>
+        <w:rPr>
+          <w:rFonts w:hint="eastAsia"/>
+        </w:rPr>
+        <w:t>现阶段</w:t>
+      </w:r>
+      <w:r>
+        <w:t>工作</w:t>
+      </w:r>
+      <w:r>
+        <w:t>分为以下几个方面：</w:t>
+      </w:r>
+    </w:p>
+    <w:p>
+      <w:pPr>
+        <w:pStyle w:val="a3"/>
+        <w:numPr>
+          <w:ilvl w:val="1"/>
+          <w:numId w:val="1"/>
+        </w:numPr>
+        <w:ind w:firstLineChars="0"/>
+      </w:pPr>
+      <w:r>
+        <w:rPr>
+          <w:rFonts w:hint="eastAsia"/>
+        </w:rPr>
+        <w:t>重构</w:t>
+      </w:r>
+      <w:r>
+        <w:rPr>
+          <w:rFonts w:hint="eastAsia"/>
+        </w:rPr>
+        <w:t>(Rebuild</w:t>
+      </w:r>
+      <w:r>
+        <w:t>)</w:t>
+      </w:r>
+      <w:r>
+        <w:t xml:space="preserve"> </w:t>
+      </w:r>
+      <w:r>
+        <w:rPr>
+          <w:rFonts w:hint="eastAsia"/>
+        </w:rPr>
+        <w:t>描述</w:t>
+      </w:r>
+      <w:r>
+        <w:rPr>
+          <w:rFonts w:hint="eastAsia"/>
+        </w:rPr>
+        <w:t>交界面</w:t>
+      </w:r>
+      <w:r>
+        <w:t>几何的来源，</w:t>
+      </w:r>
+      <w:r>
+        <w:rPr>
+          <w:rFonts w:ascii="Open Sans" w:hAnsi="Open Sans" w:cs="Open Sans"/>
+          <w:color w:val="333333"/>
+          <w:shd w:val="clear" w:color="auto" w:fill="FFFFFF"/>
+        </w:rPr>
+        <w:t>原始</w:t>
+      </w:r>
+      <w:r>
+        <w:rPr>
+          <w:rFonts w:ascii="Open Sans" w:hAnsi="Open Sans" w:cs="Open Sans"/>
+          <w:color w:val="333333"/>
+          <w:shd w:val="clear" w:color="auto" w:fill="FFFFFF"/>
+        </w:rPr>
+        <w:t>CAD</w:t>
+      </w:r>
+      <w:r>
+        <w:rPr>
+          <w:rFonts w:ascii="Open Sans" w:hAnsi="Open Sans" w:cs="Open Sans"/>
+          <w:color w:val="333333"/>
+          <w:shd w:val="clear" w:color="auto" w:fill="FFFFFF"/>
+        </w:rPr>
+        <w:t>几何的逆向与网格重构、包面功能（将外部多种输入归一化为单一的可以调节几何表面稠密度的几何，为后面网格稀疏化做准备）</w:t>
+      </w:r>
+    </w:p>
+    <w:p>
+      <w:pPr>
+        <w:pStyle w:val="a3"/>
+        <w:numPr>
+          <w:ilvl w:val="1"/>
+          <w:numId w:val="1"/>
+        </w:numPr>
+        <w:ind w:firstLineChars="0"/>
+      </w:pPr>
+      <w:r>
+        <w:rPr>
+          <w:rFonts w:hint="eastAsia"/>
+        </w:rPr>
+        <w:t>退化</w:t>
+      </w:r>
+      <w:r>
+        <w:rPr>
+          <w:rFonts w:hint="eastAsia"/>
+        </w:rPr>
+        <w:t>(</w:t>
+      </w:r>
+      <w:r>
+        <w:t>Devolution</w:t>
+      </w:r>
+      <w:r>
+        <w:rPr>
+          <w:rFonts w:hint="eastAsia"/>
+        </w:rPr>
+        <w:t>)</w:t>
+      </w:r>
+      <w:r>
+        <w:t xml:space="preserve"> </w:t>
+      </w:r>
+      <w:r>
+        <w:t>网格稀疏化方法</w:t>
+      </w:r>
+      <w:r>
+        <w:rPr>
+          <w:rFonts w:hint="eastAsia"/>
+        </w:rPr>
+        <w:t>，</w:t>
+      </w:r>
+      <w:r>
+        <w:rPr>
+          <w:rFonts w:ascii="Open Sans" w:hAnsi="Open Sans" w:cs="Open Sans"/>
+          <w:color w:val="333333"/>
+          <w:shd w:val="clear" w:color="auto" w:fill="FFFFFF"/>
+        </w:rPr>
+        <w:t>提升实时解算速度，需要进行网格稀疏化无关性验证</w:t>
+      </w:r>
+      <w:r>
+        <w:rPr>
+          <w:rFonts w:ascii="Open Sans" w:hAnsi="Open Sans" w:cs="Open Sans" w:hint="eastAsia"/>
+          <w:color w:val="333333"/>
+          <w:shd w:val="clear" w:color="auto" w:fill="FFFFFF"/>
+        </w:rPr>
+        <w:t>。</w:t>
+      </w:r>
+      <w:r>
+        <w:t>将网格退化，逐步实现</w:t>
+      </w:r>
+      <w:r>
+        <w:rPr>
+          <w:rFonts w:hint="eastAsia"/>
+        </w:rPr>
+        <w:t>物理场</w:t>
+      </w:r>
+      <w:r>
+        <w:t>数据的</w:t>
+      </w:r>
+      <w:r>
+        <w:rPr>
+          <w:rFonts w:hint="eastAsia"/>
+        </w:rPr>
+        <w:t>抹平</w:t>
+      </w:r>
+      <w:r>
+        <w:t>与顺滑；</w:t>
+      </w:r>
+    </w:p>
+    <w:p>
+      <w:pPr>
+        <w:pStyle w:val="a3"/>
+        <w:numPr>
+          <w:ilvl w:val="1"/>
+          <w:numId w:val="1"/>
+        </w:numPr>
+        <w:ind w:firstLineChars="0"/>
+        <w:rPr>
+          <w:rFonts w:hint="eastAsia"/>
+        </w:rPr>
+      </w:pPr>
+      <w:r>
+        <w:rPr>
+          <w:rFonts w:hint="eastAsia"/>
+        </w:rPr>
+        <w:t>映射</w:t>
+      </w:r>
+      <w:r>
+        <w:t>(Mapping)</w:t>
+      </w:r>
+      <w:r>
+        <w:t xml:space="preserve"> </w:t>
+      </w:r>
+      <w:r>
+        <w:t>网格配准算法</w:t>
+      </w:r>
+      <w:r>
+        <w:rPr>
+          <w:rFonts w:hint="eastAsia"/>
+        </w:rPr>
+        <w:t>，</w:t>
+      </w:r>
+      <w:r>
+        <w:t>对配准几何与目标几何之间的数据精度进行校验；</w:t>
+      </w:r>
+      <w:r>
+        <w:rPr>
+          <w:rFonts w:hint="eastAsia"/>
+        </w:rPr>
+        <w:t>网格</w:t>
+      </w:r>
+      <w:r>
+        <w:t>物理场的继承性与片段映射。</w:t>
+      </w:r>
+      <w:r>
+        <w:t>同源网格物理场的映射功能、单一几何分离成多</w:t>
+      </w:r>
+      <w:r>
+        <w:lastRenderedPageBreak/>
+        <w:t>个几何后物理场的继承获取功能</w:t>
+      </w:r>
+      <w:r>
+        <w:rPr>
+          <w:rFonts w:hint="eastAsia"/>
+        </w:rPr>
+        <w:t>。例如</w:t>
+      </w:r>
+      <w:r>
+        <w:t>：飞行器在高空分离后，</w:t>
+      </w:r>
+      <w:r>
+        <w:t>A=&gt;B+C</w:t>
+      </w:r>
+      <w:r>
+        <w:t>，</w:t>
+      </w:r>
+      <w:r>
+        <w:t>B</w:t>
+      </w:r>
+      <w:r>
+        <w:t>和</w:t>
+      </w:r>
+      <w:r>
+        <w:t>C</w:t>
+      </w:r>
+      <w:r>
+        <w:t>都是</w:t>
+      </w:r>
+      <w:r>
+        <w:t>A</w:t>
+      </w:r>
+      <w:r>
+        <w:t>的子集，</w:t>
+      </w:r>
+      <w:r>
+        <w:t>B</w:t>
+      </w:r>
+      <w:r>
+        <w:t>和</w:t>
+      </w:r>
+      <w:r>
+        <w:t>C</w:t>
+      </w:r>
+      <w:r>
+        <w:t>都会通过映射获取</w:t>
+      </w:r>
+      <w:r>
+        <w:t>A</w:t>
+      </w:r>
+      <w:r>
+        <w:t>的物理场的解</w:t>
+      </w:r>
+      <w:r>
+        <w:rPr>
+          <w:rFonts w:hint="eastAsia"/>
+        </w:rPr>
+        <w:t>；又如：</w:t>
+      </w:r>
+      <w:r>
+        <w:t>气动热流线积分求解时，流线和表面几何网格是两个不同的几何场，此时二者需要进行网格映射</w:t>
       </w:r>
     </w:p>
     <w:p>
@@ -2287,9 +2886,6 @@
           <w:numId w:val="1"/>
         </w:numPr>
         <w:ind w:firstLineChars="0"/>
-        <w:rPr>
-          <w:rFonts w:hint="eastAsia"/>
-        </w:rPr>
       </w:pPr>
       <w:r>
         <w:rPr>
@@ -2318,6 +2914,179 @@
       <w:r>
         <w:t>做出优化；</w:t>
       </w:r>
+    </w:p>
+    <w:p>
+      <w:pPr>
+        <w:ind w:firstLineChars="200" w:firstLine="420"/>
+        <w:rPr>
+          <w:rFonts w:hint="eastAsia"/>
+        </w:rPr>
+      </w:pPr>
+      <w:r>
+        <w:rPr>
+          <w:rFonts w:hint="eastAsia"/>
+        </w:rPr>
+        <w:t>根据当前</w:t>
+      </w:r>
+      <w:r>
+        <w:t>的研发路线，整体技术框架包含如下内容：</w:t>
+      </w:r>
+    </w:p>
+    <w:p>
+      <w:pPr>
+        <w:pStyle w:val="a3"/>
+        <w:numPr>
+          <w:ilvl w:val="1"/>
+          <w:numId w:val="1"/>
+        </w:numPr>
+        <w:ind w:firstLineChars="0"/>
+      </w:pPr>
+      <w:r>
+        <w:rPr>
+          <w:rFonts w:hint="eastAsia"/>
+        </w:rPr>
+        <w:t>几何</w:t>
+      </w:r>
+      <w:r>
+        <w:t>工具支持</w:t>
+      </w:r>
+      <w:r>
+        <w:rPr>
+          <w:rFonts w:hint="eastAsia"/>
+        </w:rPr>
+        <w:t>(</w:t>
+      </w:r>
+      <w:r>
+        <w:rPr>
+          <w:rFonts w:hint="eastAsia"/>
+        </w:rPr>
+        <w:t>交界面</w:t>
+      </w:r>
+      <w:r>
+        <w:t>几何重构、</w:t>
+      </w:r>
+      <w:r>
+        <w:rPr>
+          <w:rFonts w:hint="eastAsia"/>
+        </w:rPr>
+        <w:t>稀疏化</w:t>
+      </w:r>
+      <w:r>
+        <w:t>和映射工具</w:t>
+      </w:r>
+      <w:r>
+        <w:rPr>
+          <w:rFonts w:hint="eastAsia"/>
+        </w:rPr>
+        <w:t>)</w:t>
+      </w:r>
+    </w:p>
+    <w:p>
+      <w:pPr>
+        <w:pStyle w:val="a3"/>
+        <w:numPr>
+          <w:ilvl w:val="1"/>
+          <w:numId w:val="1"/>
+        </w:numPr>
+        <w:ind w:firstLineChars="0"/>
+      </w:pPr>
+      <w:r>
+        <w:rPr>
+          <w:rFonts w:hint="eastAsia"/>
+        </w:rPr>
+        <w:t>界定</w:t>
+      </w:r>
+      <w:r>
+        <w:t>模型</w:t>
+      </w:r>
+    </w:p>
+    <w:p>
+      <w:pPr>
+        <w:pStyle w:val="a3"/>
+        <w:numPr>
+          <w:ilvl w:val="1"/>
+          <w:numId w:val="1"/>
+        </w:numPr>
+        <w:ind w:firstLineChars="0"/>
+      </w:pPr>
+      <w:r>
+        <w:rPr>
+          <w:rFonts w:hint="eastAsia"/>
+        </w:rPr>
+        <w:t>场处理器</w:t>
+      </w:r>
+    </w:p>
+    <w:p>
+      <w:pPr>
+        <w:pStyle w:val="a3"/>
+        <w:numPr>
+          <w:ilvl w:val="1"/>
+          <w:numId w:val="1"/>
+        </w:numPr>
+        <w:ind w:firstLineChars="0"/>
+      </w:pPr>
+      <w:r>
+        <w:rPr>
+          <w:rFonts w:hint="eastAsia"/>
+        </w:rPr>
+        <w:t>共识变量</w:t>
+      </w:r>
+    </w:p>
+    <w:p>
+      <w:pPr>
+        <w:pStyle w:val="a3"/>
+        <w:numPr>
+          <w:ilvl w:val="1"/>
+          <w:numId w:val="1"/>
+        </w:numPr>
+        <w:ind w:firstLineChars="0"/>
+      </w:pPr>
+      <w:r>
+        <w:rPr>
+          <w:rFonts w:hint="eastAsia"/>
+        </w:rPr>
+        <w:t>数据源</w:t>
+      </w:r>
+    </w:p>
+    <w:p>
+      <w:pPr>
+        <w:pStyle w:val="a3"/>
+        <w:numPr>
+          <w:ilvl w:val="1"/>
+          <w:numId w:val="1"/>
+        </w:numPr>
+        <w:ind w:firstLineChars="0"/>
+      </w:pPr>
+      <w:r>
+        <w:rPr>
+          <w:rFonts w:hint="eastAsia"/>
+        </w:rPr>
+        <w:t>定义</w:t>
+      </w:r>
+      <w:r>
+        <w:t>试验并实施</w:t>
+      </w:r>
+    </w:p>
+    <w:p>
+      <w:pPr>
+        <w:pStyle w:val="a3"/>
+        <w:numPr>
+          <w:ilvl w:val="1"/>
+          <w:numId w:val="1"/>
+        </w:numPr>
+        <w:ind w:firstLineChars="0"/>
+      </w:pPr>
+      <w:r>
+        <w:rPr>
+          <w:rFonts w:hint="eastAsia"/>
+        </w:rPr>
+        <w:t>运行</w:t>
+      </w:r>
+      <w:r>
+        <w:t>效率分析</w:t>
+      </w:r>
+      <w:bookmarkStart w:id="0" w:name="_GoBack"/>
+      <w:bookmarkEnd w:id="0"/>
     </w:p>
     <w:sectPr>
       <w:pgSz w:w="11906" w:h="16838"/>
@@ -2332,6 +3101,155 @@
 <file path=word/numbering.xml><?xml version="1.0" encoding="utf-8"?>
 <w:numbering xmlns:wpc="http://schemas.microsoft.com/office/word/2010/wordprocessingCanvas" xmlns:mc="http://schemas.openxmlformats.org/markup-compatibility/2006" xmlns:o="urn:schemas-microsoft-com:office:office" xmlns:r="http://schemas.openxmlformats.org/officeDocument/2006/relationships" xmlns:m="http://schemas.openxmlformats.org/officeDocument/2006/math" xmlns:v="urn:schemas-microsoft-com:vml" xmlns:wp14="http://schemas.microsoft.com/office/word/2010/wordprocessingDrawing" xmlns:wp="http://schemas.openxmlformats.org/drawingml/2006/wordprocessingDrawing" xmlns:w10="urn:schemas-microsoft-com:office:word" xmlns:w="http://schemas.openxmlformats.org/wordprocessingml/2006/main" xmlns:w14="http://schemas.microsoft.com/office/word/2010/wordml" xmlns:w15="http://schemas.microsoft.com/office/word/2012/wordml" xmlns:wpg="http://schemas.microsoft.com/office/word/2010/wordprocessingGroup" xmlns:wpi="http://schemas.microsoft.com/office/word/2010/wordprocessingInk" xmlns:wne="http://schemas.microsoft.com/office/word/2006/wordml" xmlns:wps="http://schemas.microsoft.com/office/word/2010/wordprocessingShape" mc:Ignorable="w14 w15 wp14">
   <w:abstractNum w:abstractNumId="0" w15:restartNumberingAfterBreak="0">
+    <w:nsid w:val="2F992ABD"/>
+    <w:multiLevelType w:val="multilevel"/>
+    <w:tmpl w:val="92262F1C"/>
+    <w:lvl w:ilvl="0">
+      <w:start w:val="1"/>
+      <w:numFmt w:val="bullet"/>
+      <w:lvlText w:val=""/>
+      <w:lvlJc w:val="left"/>
+      <w:pPr>
+        <w:tabs>
+          <w:tab w:val="num" w:pos="720"/>
+        </w:tabs>
+        <w:ind w:left="720" w:hanging="360"/>
+      </w:pPr>
+      <w:rPr>
+        <w:rFonts w:ascii="Symbol" w:hAnsi="Symbol" w:hint="default"/>
+        <w:sz w:val="20"/>
+      </w:rPr>
+    </w:lvl>
+    <w:lvl w:ilvl="1" w:tentative="1">
+      <w:start w:val="1"/>
+      <w:numFmt w:val="bullet"/>
+      <w:lvlText w:val="o"/>
+      <w:lvlJc w:val="left"/>
+      <w:pPr>
+        <w:tabs>
+          <w:tab w:val="num" w:pos="1440"/>
+        </w:tabs>
+        <w:ind w:left="1440" w:hanging="360"/>
+      </w:pPr>
+      <w:rPr>
+        <w:rFonts w:ascii="Courier New" w:hAnsi="Courier New" w:hint="default"/>
+        <w:sz w:val="20"/>
+      </w:rPr>
+    </w:lvl>
+    <w:lvl w:ilvl="2" w:tentative="1">
+      <w:start w:val="1"/>
+      <w:numFmt w:val="bullet"/>
+      <w:lvlText w:val=""/>
+      <w:lvlJc w:val="left"/>
+      <w:pPr>
+        <w:tabs>
+          <w:tab w:val="num" w:pos="2160"/>
+        </w:tabs>
+        <w:ind w:left="2160" w:hanging="360"/>
+      </w:pPr>
+      <w:rPr>
+        <w:rFonts w:ascii="Wingdings" w:hAnsi="Wingdings" w:hint="default"/>
+        <w:sz w:val="20"/>
+      </w:rPr>
+    </w:lvl>
+    <w:lvl w:ilvl="3" w:tentative="1">
+      <w:start w:val="1"/>
+      <w:numFmt w:val="bullet"/>
+      <w:lvlText w:val=""/>
+      <w:lvlJc w:val="left"/>
+      <w:pPr>
+        <w:tabs>
+          <w:tab w:val="num" w:pos="2880"/>
+        </w:tabs>
+        <w:ind w:left="2880" w:hanging="360"/>
+      </w:pPr>
+      <w:rPr>
+        <w:rFonts w:ascii="Wingdings" w:hAnsi="Wingdings" w:hint="default"/>
+        <w:sz w:val="20"/>
+      </w:rPr>
+    </w:lvl>
+    <w:lvl w:ilvl="4" w:tentative="1">
+      <w:start w:val="1"/>
+      <w:numFmt w:val="bullet"/>
+      <w:lvlText w:val=""/>
+      <w:lvlJc w:val="left"/>
+      <w:pPr>
+        <w:tabs>
+          <w:tab w:val="num" w:pos="3600"/>
+        </w:tabs>
+        <w:ind w:left="3600" w:hanging="360"/>
+      </w:pPr>
+      <w:rPr>
+        <w:rFonts w:ascii="Wingdings" w:hAnsi="Wingdings" w:hint="default"/>
+        <w:sz w:val="20"/>
+      </w:rPr>
+    </w:lvl>
+    <w:lvl w:ilvl="5" w:tentative="1">
+      <w:start w:val="1"/>
+      <w:numFmt w:val="bullet"/>
+      <w:lvlText w:val=""/>
+      <w:lvlJc w:val="left"/>
+      <w:pPr>
+        <w:tabs>
+          <w:tab w:val="num" w:pos="4320"/>
+        </w:tabs>
+        <w:ind w:left="4320" w:hanging="360"/>
+      </w:pPr>
+      <w:rPr>
+        <w:rFonts w:ascii="Wingdings" w:hAnsi="Wingdings" w:hint="default"/>
+        <w:sz w:val="20"/>
+      </w:rPr>
+    </w:lvl>
+    <w:lvl w:ilvl="6" w:tentative="1">
+      <w:start w:val="1"/>
+      <w:numFmt w:val="bullet"/>
+      <w:lvlText w:val=""/>
+      <w:lvlJc w:val="left"/>
+      <w:pPr>
+        <w:tabs>
+          <w:tab w:val="num" w:pos="5040"/>
+        </w:tabs>
+        <w:ind w:left="5040" w:hanging="360"/>
+      </w:pPr>
+      <w:rPr>
+        <w:rFonts w:ascii="Wingdings" w:hAnsi="Wingdings" w:hint="default"/>
+        <w:sz w:val="20"/>
+      </w:rPr>
+    </w:lvl>
+    <w:lvl w:ilvl="7" w:tentative="1">
+      <w:start w:val="1"/>
+      <w:numFmt w:val="bullet"/>
+      <w:lvlText w:val=""/>
+      <w:lvlJc w:val="left"/>
+      <w:pPr>
+        <w:tabs>
+          <w:tab w:val="num" w:pos="5760"/>
+        </w:tabs>
+        <w:ind w:left="5760" w:hanging="360"/>
+      </w:pPr>
+      <w:rPr>
+        <w:rFonts w:ascii="Wingdings" w:hAnsi="Wingdings" w:hint="default"/>
+        <w:sz w:val="20"/>
+      </w:rPr>
+    </w:lvl>
+    <w:lvl w:ilvl="8" w:tentative="1">
+      <w:start w:val="1"/>
+      <w:numFmt w:val="bullet"/>
+      <w:lvlText w:val=""/>
+      <w:lvlJc w:val="left"/>
+      <w:pPr>
+        <w:tabs>
+          <w:tab w:val="num" w:pos="6480"/>
+        </w:tabs>
+        <w:ind w:left="6480" w:hanging="360"/>
+      </w:pPr>
+      <w:rPr>
+        <w:rFonts w:ascii="Wingdings" w:hAnsi="Wingdings" w:hint="default"/>
+        <w:sz w:val="20"/>
+      </w:rPr>
+    </w:lvl>
+  </w:abstractNum>
+  <w:abstractNum w:abstractNumId="1" w15:restartNumberingAfterBreak="0">
     <w:nsid w:val="316A6D29"/>
     <w:multiLevelType w:val="hybridMultilevel"/>
     <w:tmpl w:val="F9024950"/>
@@ -2421,6 +3339,9 @@
     </w:lvl>
   </w:abstractNum>
   <w:num w:numId="1">
+    <w:abstractNumId w:val="1"/>
+  </w:num>
+  <w:num w:numId="2">
     <w:abstractNumId w:val="0"/>
   </w:num>
 </w:numbering>
@@ -2824,7 +3745,6 @@
   <w:style w:type="character" w:default="1" w:styleId="a0">
     <w:name w:val="Default Paragraph Font"/>
     <w:uiPriority w:val="1"/>
-    <w:semiHidden/>
     <w:unhideWhenUsed/>
   </w:style>
   <w:style w:type="table" w:default="1" w:styleId="a1">

</xml_diff>